<commit_message>
Mid-term evaluation document from mentors
</commit_message>
<xml_diff>
--- a/Project documentation/4. Advice/Internship report draft.docx
+++ b/Project documentation/4. Advice/Internship report draft.docx
@@ -105,7 +105,55 @@
         <w:rPr>
           <w:noProof/>
         </w:rPr>
-        <w:t>Improving Usability of Portflow Evidence Section</w:t>
+        <w:t xml:space="preserve">Aggregated </w:t>
+      </w:r>
+      <w:r>
+        <w:rPr>
+          <w:noProof/>
+        </w:rPr>
+        <w:t>D</w:t>
+      </w:r>
+      <w:r>
+        <w:rPr>
+          <w:noProof/>
+        </w:rPr>
+        <w:t xml:space="preserve">ata </w:t>
+      </w:r>
+      <w:r>
+        <w:rPr>
+          <w:noProof/>
+        </w:rPr>
+        <w:t>M</w:t>
+      </w:r>
+      <w:r>
+        <w:rPr>
+          <w:noProof/>
+        </w:rPr>
+        <w:t xml:space="preserve">anagement in </w:t>
+      </w:r>
+      <w:r>
+        <w:rPr>
+          <w:noProof/>
+        </w:rPr>
+        <w:t>a D</w:t>
+      </w:r>
+      <w:r>
+        <w:rPr>
+          <w:noProof/>
+        </w:rPr>
+        <w:t xml:space="preserve">igital </w:t>
+      </w:r>
+      <w:r>
+        <w:rPr>
+          <w:noProof/>
+        </w:rPr>
+        <w:t>P</w:t>
+      </w:r>
+      <w:r>
+        <w:rPr>
+          <w:noProof/>
+        </w:rPr>
+        <w:t>ortfolio</w:t>
       </w:r>
     </w:p>
     <w:tbl>
@@ -502,7 +550,21 @@
               <w:rPr>
                 <w:rFonts w:cs="Calibri"/>
               </w:rPr>
-              <w:t>Don Boscostraat 4, 5611 KW Eindhoven</w:t>
+              <w:t xml:space="preserve">Don </w:t>
+            </w:r>
+            <w:proofErr w:type="spellStart"/>
+            <w:r>
+              <w:rPr>
+                <w:rFonts w:cs="Calibri"/>
+              </w:rPr>
+              <w:t>Boscostraat</w:t>
+            </w:r>
+            <w:proofErr w:type="spellEnd"/>
+            <w:r>
+              <w:rPr>
+                <w:rFonts w:cs="Calibri"/>
+              </w:rPr>
+              <w:t xml:space="preserve"> 4, 5611 KW Eindhoven</w:t>
             </w:r>
           </w:p>
         </w:tc>
@@ -3117,6 +3179,194 @@
               <w:ind w:firstLine="0"/>
               <w:rPr>
                 <w:rFonts w:cs="Calibri"/>
+                <w:sz w:val="22"/>
+                <w:szCs w:val="22"/>
+              </w:rPr>
+            </w:pPr>
+            <w:r>
+              <w:rPr>
+                <w:rFonts w:cs="Calibri"/>
+                <w:sz w:val="22"/>
+                <w:szCs w:val="22"/>
+              </w:rPr>
+              <w:t>Scrum</w:t>
+            </w:r>
+          </w:p>
+        </w:tc>
+        <w:tc>
+          <w:tcPr>
+            <w:tcW w:w="7704" w:type="dxa"/>
+          </w:tcPr>
+          <w:p>
+            <w:pPr>
+              <w:spacing w:line="360" w:lineRule="auto"/>
+              <w:ind w:firstLine="0"/>
+              <w:cnfStyle w:val="000000000000" w:firstRow="0" w:lastRow="0" w:firstColumn="0" w:lastColumn="0" w:oddVBand="0" w:evenVBand="0" w:oddHBand="0" w:evenHBand="0" w:firstRowFirstColumn="0" w:firstRowLastColumn="0" w:lastRowFirstColumn="0" w:lastRowLastColumn="0"/>
+              <w:rPr>
+                <w:rFonts w:cs="Calibri"/>
+                <w:sz w:val="22"/>
+                <w:szCs w:val="22"/>
+              </w:rPr>
+            </w:pPr>
+          </w:p>
+        </w:tc>
+      </w:tr>
+      <w:tr>
+        <w:trPr>
+          <w:trHeight w:val="399"/>
+        </w:trPr>
+        <w:tc>
+          <w:tcPr>
+            <w:cnfStyle w:val="001000000000" w:firstRow="0" w:lastRow="0" w:firstColumn="1" w:lastColumn="0" w:oddVBand="0" w:evenVBand="0" w:oddHBand="0" w:evenHBand="0" w:firstRowFirstColumn="0" w:firstRowLastColumn="0" w:lastRowFirstColumn="0" w:lastRowLastColumn="0"/>
+            <w:tcW w:w="1885" w:type="dxa"/>
+          </w:tcPr>
+          <w:p>
+            <w:pPr>
+              <w:spacing w:line="360" w:lineRule="auto"/>
+              <w:ind w:firstLine="0"/>
+              <w:rPr>
+                <w:rFonts w:cs="Calibri"/>
+                <w:sz w:val="22"/>
+                <w:szCs w:val="22"/>
+              </w:rPr>
+            </w:pPr>
+            <w:r>
+              <w:rPr>
+                <w:rFonts w:cs="Calibri"/>
+                <w:sz w:val="22"/>
+                <w:szCs w:val="22"/>
+              </w:rPr>
+              <w:t>Agile</w:t>
+            </w:r>
+          </w:p>
+        </w:tc>
+        <w:tc>
+          <w:tcPr>
+            <w:tcW w:w="7704" w:type="dxa"/>
+          </w:tcPr>
+          <w:p>
+            <w:pPr>
+              <w:spacing w:line="360" w:lineRule="auto"/>
+              <w:ind w:firstLine="0"/>
+              <w:cnfStyle w:val="000000000000" w:firstRow="0" w:lastRow="0" w:firstColumn="0" w:lastColumn="0" w:oddVBand="0" w:evenVBand="0" w:oddHBand="0" w:evenHBand="0" w:firstRowFirstColumn="0" w:firstRowLastColumn="0" w:lastRowFirstColumn="0" w:lastRowLastColumn="0"/>
+              <w:rPr>
+                <w:rFonts w:cs="Calibri"/>
+                <w:sz w:val="22"/>
+                <w:szCs w:val="22"/>
+              </w:rPr>
+            </w:pPr>
+          </w:p>
+        </w:tc>
+      </w:tr>
+      <w:tr>
+        <w:trPr>
+          <w:trHeight w:val="399"/>
+        </w:trPr>
+        <w:tc>
+          <w:tcPr>
+            <w:cnfStyle w:val="001000000000" w:firstRow="0" w:lastRow="0" w:firstColumn="1" w:lastColumn="0" w:oddVBand="0" w:evenVBand="0" w:oddHBand="0" w:evenHBand="0" w:firstRowFirstColumn="0" w:firstRowLastColumn="0" w:lastRowFirstColumn="0" w:lastRowLastColumn="0"/>
+            <w:tcW w:w="1885" w:type="dxa"/>
+          </w:tcPr>
+          <w:p>
+            <w:pPr>
+              <w:spacing w:line="360" w:lineRule="auto"/>
+              <w:ind w:firstLine="0"/>
+              <w:rPr>
+                <w:rFonts w:cs="Calibri"/>
+                <w:sz w:val="22"/>
+                <w:szCs w:val="22"/>
+              </w:rPr>
+            </w:pPr>
+            <w:r>
+              <w:rPr>
+                <w:rFonts w:cs="Calibri"/>
+                <w:sz w:val="22"/>
+                <w:szCs w:val="22"/>
+              </w:rPr>
+              <w:t>Design Thinking</w:t>
+            </w:r>
+          </w:p>
+        </w:tc>
+        <w:tc>
+          <w:tcPr>
+            <w:tcW w:w="7704" w:type="dxa"/>
+          </w:tcPr>
+          <w:p>
+            <w:pPr>
+              <w:spacing w:line="360" w:lineRule="auto"/>
+              <w:ind w:firstLine="0"/>
+              <w:cnfStyle w:val="000000000000" w:firstRow="0" w:lastRow="0" w:firstColumn="0" w:lastColumn="0" w:oddVBand="0" w:evenVBand="0" w:oddHBand="0" w:evenHBand="0" w:firstRowFirstColumn="0" w:firstRowLastColumn="0" w:lastRowFirstColumn="0" w:lastRowLastColumn="0"/>
+              <w:rPr>
+                <w:rFonts w:cs="Calibri"/>
+                <w:sz w:val="22"/>
+                <w:szCs w:val="22"/>
+              </w:rPr>
+            </w:pPr>
+          </w:p>
+        </w:tc>
+      </w:tr>
+      <w:tr>
+        <w:trPr>
+          <w:trHeight w:val="399"/>
+        </w:trPr>
+        <w:tc>
+          <w:tcPr>
+            <w:cnfStyle w:val="001000000000" w:firstRow="0" w:lastRow="0" w:firstColumn="1" w:lastColumn="0" w:oddVBand="0" w:evenVBand="0" w:oddHBand="0" w:evenHBand="0" w:firstRowFirstColumn="0" w:firstRowLastColumn="0" w:lastRowFirstColumn="0" w:lastRowLastColumn="0"/>
+            <w:tcW w:w="1885" w:type="dxa"/>
+          </w:tcPr>
+          <w:p>
+            <w:pPr>
+              <w:spacing w:line="360" w:lineRule="auto"/>
+              <w:ind w:firstLine="0"/>
+              <w:rPr>
+                <w:rFonts w:cs="Calibri"/>
+                <w:sz w:val="22"/>
+                <w:szCs w:val="22"/>
+              </w:rPr>
+            </w:pPr>
+            <w:r>
+              <w:rPr>
+                <w:rFonts w:cs="Calibri"/>
+                <w:sz w:val="22"/>
+                <w:szCs w:val="22"/>
+              </w:rPr>
+              <w:t xml:space="preserve">Double Diamond model </w:t>
+            </w:r>
+          </w:p>
+        </w:tc>
+        <w:tc>
+          <w:tcPr>
+            <w:tcW w:w="7704" w:type="dxa"/>
+          </w:tcPr>
+          <w:p>
+            <w:pPr>
+              <w:spacing w:line="360" w:lineRule="auto"/>
+              <w:ind w:firstLine="0"/>
+              <w:cnfStyle w:val="000000000000" w:firstRow="0" w:lastRow="0" w:firstColumn="0" w:lastColumn="0" w:oddVBand="0" w:evenVBand="0" w:oddHBand="0" w:evenHBand="0" w:firstRowFirstColumn="0" w:firstRowLastColumn="0" w:lastRowFirstColumn="0" w:lastRowLastColumn="0"/>
+              <w:rPr>
+                <w:rFonts w:cs="Calibri"/>
+                <w:sz w:val="22"/>
+                <w:szCs w:val="22"/>
+              </w:rPr>
+            </w:pPr>
+          </w:p>
+        </w:tc>
+      </w:tr>
+      <w:tr>
+        <w:trPr>
+          <w:trHeight w:val="399"/>
+        </w:trPr>
+        <w:tc>
+          <w:tcPr>
+            <w:cnfStyle w:val="001000000000" w:firstRow="0" w:lastRow="0" w:firstColumn="1" w:lastColumn="0" w:oddVBand="0" w:evenVBand="0" w:oddHBand="0" w:evenHBand="0" w:firstRowFirstColumn="0" w:firstRowLastColumn="0" w:lastRowFirstColumn="0" w:lastRowLastColumn="0"/>
+            <w:tcW w:w="1885" w:type="dxa"/>
+          </w:tcPr>
+          <w:p>
+            <w:pPr>
+              <w:spacing w:line="360" w:lineRule="auto"/>
+              <w:ind w:firstLine="0"/>
+              <w:rPr>
+                <w:rFonts w:cs="Calibri"/>
                 <w:b w:val="0"/>
                 <w:bCs w:val="0"/>
                 <w:sz w:val="22"/>
@@ -3268,6 +3518,13 @@
           <w:rFonts w:cs="Calibri"/>
         </w:rPr>
       </w:pPr>
+      <w:r>
+        <w:rPr>
+          <w:rFonts w:cs="Calibri"/>
+          <w:highlight w:val="yellow"/>
+        </w:rPr>
+        <w:t>Should be alphabetical!</w:t>
+      </w:r>
     </w:p>
     <w:p>
       <w:pPr>
@@ -3461,10 +3718,7 @@
         <w:t xml:space="preserve">of the company. </w:t>
       </w:r>
       <w:r>
-        <w:t>It is</w:t>
-      </w:r>
-      <w:r>
-        <w:t xml:space="preserve"> a student-led development and assessment portfolio application.</w:t>
+        <w:t>It is a student-led development and assessment portfolio application.</w:t>
       </w:r>
       <w:r>
         <w:t xml:space="preserve"> </w:t>
@@ -3509,13 +3763,7 @@
         <w:rPr>
           <w:rFonts w:cs="Calibri"/>
         </w:rPr>
-        <w:t>Learning Management System</w:t>
-      </w:r>
-      <w:r>
-        <w:rPr>
-          <w:rFonts w:cs="Calibri"/>
-        </w:rPr>
-        <w:t xml:space="preserve"> </w:t>
+        <w:t xml:space="preserve">Learning Management System </w:t>
       </w:r>
       <w:r>
         <w:rPr>
@@ -4066,14 +4314,7 @@
         <w:fldChar w:fldCharType="end"/>
       </w:r>
       <w:r>
-        <w:t xml:space="preserve">. </w:t>
-      </w:r>
-      <w:r>
-        <w:rPr>
-          <w:b/>
-          <w:bCs/>
-        </w:rPr>
-        <w:t>Example of current My Evidence Section of Portflow.</w:t>
+        <w:t>. Example of current My Evidence Section of Portflow.</w:t>
       </w:r>
     </w:p>
     <w:p>
@@ -4120,83 +4361,76 @@
     </w:p>
     <w:p>
       <w:pPr>
-        <w:spacing w:line="276" w:lineRule="auto"/>
-        <w:ind w:firstLine="0"/>
-      </w:pPr>
+        <w:pStyle w:val="Heading2"/>
+      </w:pPr>
+      <w:bookmarkStart w:id="12" w:name="_Toc131694550"/>
+      <w:r>
+        <w:t>3.2. Goal</w:t>
+      </w:r>
+      <w:bookmarkEnd w:id="12"/>
+      <w:r>
+        <w:t>s</w:t>
+      </w:r>
     </w:p>
     <w:p>
       <w:pPr>
-        <w:pStyle w:val="Heading2"/>
-      </w:pPr>
-      <w:bookmarkStart w:id="12" w:name="_Toc131694550"/>
-      <w:r>
-        <w:t>3.2. Goal</w:t>
-      </w:r>
-      <w:bookmarkEnd w:id="12"/>
+        <w:spacing w:line="360" w:lineRule="auto"/>
+        <w:jc w:val="both"/>
+        <w:rPr>
+          <w:rFonts w:asciiTheme="minorHAnsi" w:hAnsiTheme="minorHAnsi" w:cstheme="minorHAnsi"/>
+          <w:iCs/>
+        </w:rPr>
+      </w:pPr>
+      <w:r>
+        <w:t>The aim of the assignment is to allow s</w:t>
+      </w:r>
+      <w:r>
+        <w:t>tudent</w:t>
+      </w:r>
       <w:r>
         <w:t>s</w:t>
+      </w:r>
+      <w:r>
+        <w:t xml:space="preserve"> to manage the </w:t>
+      </w:r>
+      <w:r>
+        <w:t xml:space="preserve">evidence </w:t>
+      </w:r>
+      <w:r>
+        <w:t xml:space="preserve">of their portfolio from </w:t>
+      </w:r>
+      <w:r>
+        <w:t xml:space="preserve">My Evidence section. </w:t>
+      </w:r>
+      <w:r>
+        <w:t xml:space="preserve">In addition, there should be a better overview of the evidence related statistics. The student’s goal is </w:t>
+      </w:r>
+      <w:r>
+        <w:t xml:space="preserve">to </w:t>
+      </w:r>
+      <w:r>
+        <w:t>modernize</w:t>
+      </w:r>
+      <w:r>
+        <w:t xml:space="preserve"> and further enhance the evidence overview to allow users to manage their aggregated data (evidence) in a convenient and meaningful way.</w:t>
+      </w:r>
+      <w:r>
+        <w:rPr>
+          <w:rFonts w:asciiTheme="minorHAnsi" w:hAnsiTheme="minorHAnsi" w:cstheme="minorHAnsi"/>
+          <w:iCs/>
+        </w:rPr>
+        <w:t xml:space="preserve"> </w:t>
       </w:r>
     </w:p>
     <w:p>
       <w:pPr>
         <w:spacing w:line="360" w:lineRule="auto"/>
-        <w:jc w:val="both"/>
-        <w:rPr>
-          <w:rFonts w:asciiTheme="minorHAnsi" w:hAnsiTheme="minorHAnsi" w:cstheme="minorHAnsi"/>
-          <w:iCs/>
-        </w:rPr>
-      </w:pPr>
-      <w:r>
-        <w:t>The aim of the assignment is to allow s</w:t>
-      </w:r>
-      <w:r>
-        <w:t>tudent</w:t>
-      </w:r>
-      <w:r>
-        <w:t>s</w:t>
-      </w:r>
-      <w:r>
-        <w:t xml:space="preserve"> to manage the </w:t>
-      </w:r>
-      <w:r>
-        <w:t xml:space="preserve">evidence </w:t>
-      </w:r>
-      <w:r>
-        <w:t xml:space="preserve">of their portfolio from </w:t>
-      </w:r>
-      <w:r>
-        <w:t xml:space="preserve">My Evidence section. </w:t>
-      </w:r>
-      <w:r>
-        <w:t xml:space="preserve">In addition, there should be a better overview of the evidence related statistics. The student’s goal is </w:t>
-      </w:r>
-      <w:r>
-        <w:t xml:space="preserve">to </w:t>
-      </w:r>
-      <w:r>
-        <w:t>modernize</w:t>
-      </w:r>
-      <w:r>
-        <w:t xml:space="preserve"> and further enhance the evidence overview to allow users to manage their aggregated data (evidence) in a convenient and meaningful way.</w:t>
-      </w:r>
-      <w:r>
-        <w:rPr>
-          <w:rFonts w:asciiTheme="minorHAnsi" w:hAnsiTheme="minorHAnsi" w:cstheme="minorHAnsi"/>
-          <w:iCs/>
-        </w:rPr>
-        <w:t xml:space="preserve"> </w:t>
-      </w:r>
-    </w:p>
-    <w:p>
-      <w:pPr>
-        <w:spacing w:line="360" w:lineRule="auto"/>
       </w:pPr>
       <w:r>
         <w:lastRenderedPageBreak/>
         <w:t>The company would like to convert this basic list into a dashboard-like page with an overview of open summaries of all evidence and other useful features. As by aggregating the evidence data, students and teachers can have a clearer picture of the portfolio progress.</w:t>
       </w:r>
     </w:p>
-    <w:p/>
     <w:p>
       <w:pPr>
         <w:pStyle w:val="Heading2"/>
@@ -4222,32 +4456,59 @@
     </w:p>
     <w:p>
       <w:r>
-        <w:t>Explain the design thinking, scrum</w:t>
-      </w:r>
-      <w:r>
-        <w:t xml:space="preserve"> as a part of team</w:t>
-      </w:r>
-      <w:r>
-        <w:t>, overall working in iterations and feedback collection from stakeholders. Can explain how planning was made and how it was implemented.</w:t>
+        <w:t>Drieam uses Scrum to manage the work within the teams in a systematic way. Student is joining all the activities as an equal team member.</w:t>
+      </w:r>
+      <w:r>
+        <w:t xml:space="preserve"> &lt;</w:t>
+      </w:r>
+      <w:r>
+        <w:t xml:space="preserve"> </w:t>
+      </w:r>
+      <w:r>
+        <w:t>overall working in iterations and feedback collection from stakeholders. Can explain how planning was made and how it was implemented.</w:t>
+      </w:r>
+      <w:r>
+        <w:t>&gt;</w:t>
       </w:r>
     </w:p>
     <w:p>
-      <w:pPr>
-        <w:spacing w:line="276" w:lineRule="auto"/>
-        <w:rPr>
-          <w:kern w:val="0"/>
-        </w:rPr>
-      </w:pPr>
-      <w:r>
-        <w:t>The Agile methodology is already used within the company, due to its flexibility and the values matching with the company’s internal culture. The development team, that the student is a part of, already uses Scrum Framework in their daily activities. The framework was chosen as it enables the team to quickly adapt to the changing situations, receive frequent feedback, and supports frequent releases.</w:t>
+      <w:r>
+        <w:t>In addition, student applied D</w:t>
+      </w:r>
+      <w:r>
+        <w:t xml:space="preserve">esign </w:t>
+      </w:r>
+      <w:r>
+        <w:t xml:space="preserve">to help phase the project. </w:t>
       </w:r>
     </w:p>
     <w:p>
       <w:pPr>
         <w:spacing w:line="276" w:lineRule="auto"/>
-      </w:pPr>
-      <w:r>
-        <w:t xml:space="preserve">The student joins the daily stand-ups from day one to stay in the loop and will receive/create own epics and tasks as soon as the development stage is reached. </w:t>
+        <w:rPr>
+          <w:kern w:val="0"/>
+          <w:highlight w:val="yellow"/>
+        </w:rPr>
+      </w:pPr>
+      <w:r>
+        <w:rPr>
+          <w:highlight w:val="yellow"/>
+        </w:rPr>
+        <w:t>The Agile methodology is already used within the company, due to its flexibility and the values matching with the company’s internal culture. The development team, that the student is a part of, already uses Scrum Framework in their daily activities. The framework was chosen as it enables the team to quickly adapt to the changing situations, receive frequent feedback, and supports frequent releases.</w:t>
+      </w:r>
+    </w:p>
+    <w:p>
+      <w:pPr>
+        <w:spacing w:line="276" w:lineRule="auto"/>
+      </w:pPr>
+      <w:r>
+        <w:rPr>
+          <w:highlight w:val="yellow"/>
+        </w:rPr>
+        <w:t>The student joins the daily stand-ups from day one to stay in the loop and will receive/create own epics and tasks as soon as the development stage is reached.</w:t>
+      </w:r>
+      <w:r>
+        <w:t xml:space="preserve"> </w:t>
       </w:r>
     </w:p>
     <w:p/>
@@ -4296,7 +4557,7 @@
               <wp:posOffset>35560</wp:posOffset>
             </wp:positionV>
             <wp:extent cx="3498850" cy="3755390"/>
-            <wp:effectExtent l="0" t="0" r="0" b="0"/>
+            <wp:effectExtent l="0" t="0" r="25400" b="0"/>
             <wp:wrapSquare wrapText="bothSides"/>
             <wp:docPr id="2" name="Diagram 2"/>
             <wp:cNvGraphicFramePr/>
@@ -4551,7 +4812,21 @@
         <w:rPr>
           <w:rFonts w:cs="Calibri"/>
         </w:rPr>
-        <w:t>Refinement, peer programming, code reviews, mention tools too (github, Zenhub, Jira, notion.</w:t>
+        <w:t>Refinement, peer programming, code reviews, mention tools too (</w:t>
+      </w:r>
+      <w:proofErr w:type="spellStart"/>
+      <w:r>
+        <w:rPr>
+          <w:rFonts w:cs="Calibri"/>
+        </w:rPr>
+        <w:t>github</w:t>
+      </w:r>
+      <w:proofErr w:type="spellEnd"/>
+      <w:r>
+        <w:rPr>
+          <w:rFonts w:cs="Calibri"/>
+        </w:rPr>
+        <w:t>, Zenhub, Jira, notion.</w:t>
       </w:r>
     </w:p>
     <w:p>
@@ -4701,8 +4976,16 @@
         <w:rPr>
           <w:rFonts w:cs="Calibri"/>
         </w:rPr>
-        <w:t>Something something</w:t>
-      </w:r>
+        <w:t xml:space="preserve">Something </w:t>
+      </w:r>
+      <w:proofErr w:type="spellStart"/>
+      <w:r>
+        <w:rPr>
+          <w:rFonts w:cs="Calibri"/>
+        </w:rPr>
+        <w:t>something</w:t>
+      </w:r>
+      <w:proofErr w:type="spellEnd"/>
     </w:p>
     <w:p>
       <w:pPr>
@@ -4768,8 +5051,8 @@
         <w:t>. Mention personal challenges and how you overcame them.</w:t>
       </w:r>
     </w:p>
-    <w:bookmarkStart w:id="29" w:name="_Toc87001788" w:displacedByCustomXml="next"/>
-    <w:bookmarkStart w:id="30" w:name="_Toc131694560" w:displacedByCustomXml="next"/>
+    <w:bookmarkStart w:id="29" w:name="_Toc131694560" w:displacedByCustomXml="next"/>
+    <w:bookmarkStart w:id="30" w:name="_Toc87001788" w:displacedByCustomXml="next"/>
     <w:sdt>
       <w:sdtPr>
         <w:rPr>
@@ -8433,6 +8716,7 @@
   <w:style w:type="character" w:default="1" w:styleId="DefaultParagraphFont">
     <w:name w:val="Default Paragraph Font"/>
     <w:uiPriority w:val="1"/>
+    <w:semiHidden/>
     <w:unhideWhenUsed/>
   </w:style>
   <w:style w:type="table" w:default="1" w:styleId="TableNormal">
@@ -14497,7 +14781,7 @@
       <dsp:spPr>
         <a:xfrm>
           <a:off x="0" y="169494"/>
-          <a:ext cx="3472180" cy="882000"/>
+          <a:ext cx="3498850" cy="882000"/>
         </a:xfrm>
         <a:prstGeom prst="rect">
           <a:avLst/>
@@ -14538,7 +14822,7 @@
         <a:fontRef idx="minor"/>
       </dsp:style>
       <dsp:txBody>
-        <a:bodyPr spcFirstLastPara="0" vert="horz" wrap="square" lIns="269480" tIns="104140" rIns="269480" bIns="56896" numCol="1" spcCol="1270" anchor="t" anchorCtr="0">
+        <a:bodyPr spcFirstLastPara="0" vert="horz" wrap="square" lIns="271550" tIns="104140" rIns="271550" bIns="56896" numCol="1" spcCol="1270" anchor="t" anchorCtr="0">
           <a:noAutofit/>
         </a:bodyPr>
         <a:lstStyle/>
@@ -14659,7 +14943,7 @@
       </dsp:txBody>
       <dsp:txXfrm>
         <a:off x="0" y="169494"/>
-        <a:ext cx="3472180" cy="882000"/>
+        <a:ext cx="3498850" cy="882000"/>
       </dsp:txXfrm>
     </dsp:sp>
     <dsp:sp modelId="{1689547C-5EBD-4CB2-B40B-DAE4BDFDD3D9}">
@@ -14669,8 +14953,8 @@
       </dsp:nvSpPr>
       <dsp:spPr>
         <a:xfrm>
-          <a:off x="173609" y="95694"/>
-          <a:ext cx="2430526" cy="147600"/>
+          <a:off x="174942" y="95694"/>
+          <a:ext cx="2449195" cy="147600"/>
         </a:xfrm>
         <a:prstGeom prst="roundRect">
           <a:avLst/>
@@ -14712,7 +14996,7 @@
         </a:fontRef>
       </dsp:style>
       <dsp:txBody>
-        <a:bodyPr spcFirstLastPara="0" vert="horz" wrap="square" lIns="91868" tIns="0" rIns="91868" bIns="0" numCol="1" spcCol="1270" anchor="ctr" anchorCtr="0">
+        <a:bodyPr spcFirstLastPara="0" vert="horz" wrap="square" lIns="92574" tIns="0" rIns="92574" bIns="0" numCol="1" spcCol="1270" anchor="ctr" anchorCtr="0">
           <a:noAutofit/>
         </a:bodyPr>
         <a:lstStyle/>
@@ -14736,8 +15020,8 @@
         </a:p>
       </dsp:txBody>
       <dsp:txXfrm>
-        <a:off x="180814" y="102899"/>
-        <a:ext cx="2416116" cy="133190"/>
+        <a:off x="182147" y="102899"/>
+        <a:ext cx="2434785" cy="133190"/>
       </dsp:txXfrm>
     </dsp:sp>
     <dsp:sp modelId="{F89429FE-4EC5-4140-A67C-86F0CCFADCB1}">
@@ -14748,7 +15032,7 @@
       <dsp:spPr>
         <a:xfrm>
           <a:off x="0" y="1152294"/>
-          <a:ext cx="3472180" cy="645750"/>
+          <a:ext cx="3498850" cy="645750"/>
         </a:xfrm>
         <a:prstGeom prst="rect">
           <a:avLst/>
@@ -14789,7 +15073,7 @@
         <a:fontRef idx="minor"/>
       </dsp:style>
       <dsp:txBody>
-        <a:bodyPr spcFirstLastPara="0" vert="horz" wrap="square" lIns="269480" tIns="104140" rIns="269480" bIns="56896" numCol="1" spcCol="1270" anchor="t" anchorCtr="0">
+        <a:bodyPr spcFirstLastPara="0" vert="horz" wrap="square" lIns="271550" tIns="104140" rIns="271550" bIns="56896" numCol="1" spcCol="1270" anchor="t" anchorCtr="0">
           <a:noAutofit/>
         </a:bodyPr>
         <a:lstStyle/>
@@ -14872,7 +15156,7 @@
       </dsp:txBody>
       <dsp:txXfrm>
         <a:off x="0" y="1152294"/>
-        <a:ext cx="3472180" cy="645750"/>
+        <a:ext cx="3498850" cy="645750"/>
       </dsp:txXfrm>
     </dsp:sp>
     <dsp:sp modelId="{5F458B7E-BBCC-4EB6-B68A-F4A963B0C5B7}">
@@ -14882,8 +15166,8 @@
       </dsp:nvSpPr>
       <dsp:spPr>
         <a:xfrm>
-          <a:off x="173609" y="1078495"/>
-          <a:ext cx="2430526" cy="147600"/>
+          <a:off x="174942" y="1078495"/>
+          <a:ext cx="2449195" cy="147600"/>
         </a:xfrm>
         <a:prstGeom prst="roundRect">
           <a:avLst/>
@@ -14925,7 +15209,7 @@
         </a:fontRef>
       </dsp:style>
       <dsp:txBody>
-        <a:bodyPr spcFirstLastPara="0" vert="horz" wrap="square" lIns="91868" tIns="0" rIns="91868" bIns="0" numCol="1" spcCol="1270" anchor="ctr" anchorCtr="0">
+        <a:bodyPr spcFirstLastPara="0" vert="horz" wrap="square" lIns="92574" tIns="0" rIns="92574" bIns="0" numCol="1" spcCol="1270" anchor="ctr" anchorCtr="0">
           <a:noAutofit/>
         </a:bodyPr>
         <a:lstStyle/>
@@ -14949,8 +15233,8 @@
         </a:p>
       </dsp:txBody>
       <dsp:txXfrm>
-        <a:off x="180814" y="1085700"/>
-        <a:ext cx="2416116" cy="133190"/>
+        <a:off x="182147" y="1085700"/>
+        <a:ext cx="2434785" cy="133190"/>
       </dsp:txXfrm>
     </dsp:sp>
     <dsp:sp modelId="{52609913-2E6C-4680-A47D-5D295F7C62D2}">
@@ -14961,7 +15245,7 @@
       <dsp:spPr>
         <a:xfrm>
           <a:off x="0" y="1898845"/>
-          <a:ext cx="3472180" cy="519750"/>
+          <a:ext cx="3498850" cy="519750"/>
         </a:xfrm>
         <a:prstGeom prst="rect">
           <a:avLst/>
@@ -15002,7 +15286,7 @@
         <a:fontRef idx="minor"/>
       </dsp:style>
       <dsp:txBody>
-        <a:bodyPr spcFirstLastPara="0" vert="horz" wrap="square" lIns="269480" tIns="104140" rIns="269480" bIns="56896" numCol="1" spcCol="1270" anchor="t" anchorCtr="0">
+        <a:bodyPr spcFirstLastPara="0" vert="horz" wrap="square" lIns="271550" tIns="104140" rIns="271550" bIns="56896" numCol="1" spcCol="1270" anchor="t" anchorCtr="0">
           <a:noAutofit/>
         </a:bodyPr>
         <a:lstStyle/>
@@ -15066,7 +15350,7 @@
       </dsp:txBody>
       <dsp:txXfrm>
         <a:off x="0" y="1898845"/>
-        <a:ext cx="3472180" cy="519750"/>
+        <a:ext cx="3498850" cy="519750"/>
       </dsp:txXfrm>
     </dsp:sp>
     <dsp:sp modelId="{B3CAFDA7-794A-4A89-A0C8-A2F160CC9169}">
@@ -15076,8 +15360,8 @@
       </dsp:nvSpPr>
       <dsp:spPr>
         <a:xfrm>
-          <a:off x="173609" y="1825045"/>
-          <a:ext cx="2430526" cy="147600"/>
+          <a:off x="174942" y="1825045"/>
+          <a:ext cx="2449195" cy="147600"/>
         </a:xfrm>
         <a:prstGeom prst="roundRect">
           <a:avLst/>
@@ -15119,7 +15403,7 @@
         </a:fontRef>
       </dsp:style>
       <dsp:txBody>
-        <a:bodyPr spcFirstLastPara="0" vert="horz" wrap="square" lIns="91868" tIns="0" rIns="91868" bIns="0" numCol="1" spcCol="1270" anchor="ctr" anchorCtr="0">
+        <a:bodyPr spcFirstLastPara="0" vert="horz" wrap="square" lIns="92574" tIns="0" rIns="92574" bIns="0" numCol="1" spcCol="1270" anchor="ctr" anchorCtr="0">
           <a:noAutofit/>
         </a:bodyPr>
         <a:lstStyle/>
@@ -15143,8 +15427,8 @@
         </a:p>
       </dsp:txBody>
       <dsp:txXfrm>
-        <a:off x="180814" y="1832250"/>
-        <a:ext cx="2416116" cy="133190"/>
+        <a:off x="182147" y="1832250"/>
+        <a:ext cx="2434785" cy="133190"/>
       </dsp:txXfrm>
     </dsp:sp>
     <dsp:sp modelId="{37B06EF2-73D3-41C3-9A9B-B527EFBC08B7}">
@@ -15155,7 +15439,7 @@
       <dsp:spPr>
         <a:xfrm>
           <a:off x="0" y="2519395"/>
-          <a:ext cx="3472180" cy="645750"/>
+          <a:ext cx="3498850" cy="645750"/>
         </a:xfrm>
         <a:prstGeom prst="rect">
           <a:avLst/>
@@ -15196,7 +15480,7 @@
         <a:fontRef idx="minor"/>
       </dsp:style>
       <dsp:txBody>
-        <a:bodyPr spcFirstLastPara="0" vert="horz" wrap="square" lIns="269480" tIns="104140" rIns="269480" bIns="56896" numCol="1" spcCol="1270" anchor="t" anchorCtr="0">
+        <a:bodyPr spcFirstLastPara="0" vert="horz" wrap="square" lIns="271550" tIns="104140" rIns="271550" bIns="56896" numCol="1" spcCol="1270" anchor="t" anchorCtr="0">
           <a:noAutofit/>
         </a:bodyPr>
         <a:lstStyle/>
@@ -15279,7 +15563,7 @@
       </dsp:txBody>
       <dsp:txXfrm>
         <a:off x="0" y="2519395"/>
-        <a:ext cx="3472180" cy="645750"/>
+        <a:ext cx="3498850" cy="645750"/>
       </dsp:txXfrm>
     </dsp:sp>
     <dsp:sp modelId="{2A4D9B42-CF55-4C8C-BE21-363CAEB1ACED}">
@@ -15289,8 +15573,8 @@
       </dsp:nvSpPr>
       <dsp:spPr>
         <a:xfrm>
-          <a:off x="173609" y="2445595"/>
-          <a:ext cx="2430526" cy="147600"/>
+          <a:off x="174942" y="2445595"/>
+          <a:ext cx="2449195" cy="147600"/>
         </a:xfrm>
         <a:prstGeom prst="roundRect">
           <a:avLst/>
@@ -15332,7 +15616,7 @@
         </a:fontRef>
       </dsp:style>
       <dsp:txBody>
-        <a:bodyPr spcFirstLastPara="0" vert="horz" wrap="square" lIns="91868" tIns="0" rIns="91868" bIns="0" numCol="1" spcCol="1270" anchor="ctr" anchorCtr="0">
+        <a:bodyPr spcFirstLastPara="0" vert="horz" wrap="square" lIns="92574" tIns="0" rIns="92574" bIns="0" numCol="1" spcCol="1270" anchor="ctr" anchorCtr="0">
           <a:noAutofit/>
         </a:bodyPr>
         <a:lstStyle/>
@@ -15356,8 +15640,8 @@
         </a:p>
       </dsp:txBody>
       <dsp:txXfrm>
-        <a:off x="180814" y="2452800"/>
-        <a:ext cx="2416116" cy="133190"/>
+        <a:off x="182147" y="2452800"/>
+        <a:ext cx="2434785" cy="133190"/>
       </dsp:txXfrm>
     </dsp:sp>
     <dsp:sp modelId="{06E955A3-48D0-43AC-9879-050A8AE24E6F}">
@@ -15368,7 +15652,7 @@
       <dsp:spPr>
         <a:xfrm>
           <a:off x="0" y="3265945"/>
-          <a:ext cx="3472180" cy="393750"/>
+          <a:ext cx="3498850" cy="393750"/>
         </a:xfrm>
         <a:prstGeom prst="rect">
           <a:avLst/>
@@ -15409,7 +15693,7 @@
         <a:fontRef idx="minor"/>
       </dsp:style>
       <dsp:txBody>
-        <a:bodyPr spcFirstLastPara="0" vert="horz" wrap="square" lIns="269480" tIns="104140" rIns="269480" bIns="56896" numCol="1" spcCol="1270" anchor="t" anchorCtr="0">
+        <a:bodyPr spcFirstLastPara="0" vert="horz" wrap="square" lIns="271550" tIns="104140" rIns="271550" bIns="56896" numCol="1" spcCol="1270" anchor="t" anchorCtr="0">
           <a:noAutofit/>
         </a:bodyPr>
         <a:lstStyle/>
@@ -15454,7 +15738,7 @@
       </dsp:txBody>
       <dsp:txXfrm>
         <a:off x="0" y="3265945"/>
-        <a:ext cx="3472180" cy="393750"/>
+        <a:ext cx="3498850" cy="393750"/>
       </dsp:txXfrm>
     </dsp:sp>
     <dsp:sp modelId="{02E6949C-E9AA-4427-98D6-85D5E30E5BA4}">
@@ -15464,8 +15748,8 @@
       </dsp:nvSpPr>
       <dsp:spPr>
         <a:xfrm>
-          <a:off x="173609" y="3192145"/>
-          <a:ext cx="2430526" cy="147600"/>
+          <a:off x="174942" y="3192145"/>
+          <a:ext cx="2449195" cy="147600"/>
         </a:xfrm>
         <a:prstGeom prst="roundRect">
           <a:avLst/>
@@ -15507,7 +15791,7 @@
         </a:fontRef>
       </dsp:style>
       <dsp:txBody>
-        <a:bodyPr spcFirstLastPara="0" vert="horz" wrap="square" lIns="91868" tIns="0" rIns="91868" bIns="0" numCol="1" spcCol="1270" anchor="ctr" anchorCtr="0">
+        <a:bodyPr spcFirstLastPara="0" vert="horz" wrap="square" lIns="92574" tIns="0" rIns="92574" bIns="0" numCol="1" spcCol="1270" anchor="ctr" anchorCtr="0">
           <a:noAutofit/>
         </a:bodyPr>
         <a:lstStyle/>
@@ -15532,8 +15816,8 @@
         </a:p>
       </dsp:txBody>
       <dsp:txXfrm>
-        <a:off x="180814" y="3199350"/>
-        <a:ext cx="2416116" cy="133190"/>
+        <a:off x="182147" y="3199350"/>
+        <a:ext cx="2434785" cy="133190"/>
       </dsp:txXfrm>
     </dsp:sp>
   </dsp:spTree>
@@ -15555,8 +15839,8 @@
       </dsp:nvSpPr>
       <dsp:spPr>
         <a:xfrm>
-          <a:off x="2765" y="5662"/>
-          <a:ext cx="1060117" cy="259200"/>
+          <a:off x="2783" y="11377"/>
+          <a:ext cx="1066963" cy="259200"/>
         </a:xfrm>
         <a:prstGeom prst="rect">
           <a:avLst/>
@@ -15623,8 +15907,8 @@
         </a:p>
       </dsp:txBody>
       <dsp:txXfrm>
-        <a:off x="2765" y="5662"/>
-        <a:ext cx="1060117" cy="259200"/>
+        <a:off x="2783" y="11377"/>
+        <a:ext cx="1066963" cy="259200"/>
       </dsp:txXfrm>
     </dsp:sp>
     <dsp:sp modelId="{FCC311EA-8042-4A23-BF6F-37CCCA711603}">
@@ -15634,8 +15918,8 @@
       </dsp:nvSpPr>
       <dsp:spPr>
         <a:xfrm>
-          <a:off x="2765" y="264862"/>
-          <a:ext cx="1060117" cy="790560"/>
+          <a:off x="2783" y="270577"/>
+          <a:ext cx="1066963" cy="790560"/>
         </a:xfrm>
         <a:prstGeom prst="rect">
           <a:avLst/>
@@ -15756,8 +16040,8 @@
         </a:p>
       </dsp:txBody>
       <dsp:txXfrm>
-        <a:off x="2765" y="264862"/>
-        <a:ext cx="1060117" cy="790560"/>
+        <a:off x="2783" y="270577"/>
+        <a:ext cx="1066963" cy="790560"/>
       </dsp:txXfrm>
     </dsp:sp>
     <dsp:sp modelId="{97919A40-674A-4503-ADD4-7202E25EE744}">
@@ -15767,8 +16051,8 @@
       </dsp:nvSpPr>
       <dsp:spPr>
         <a:xfrm>
-          <a:off x="1211299" y="5662"/>
-          <a:ext cx="1060117" cy="259200"/>
+          <a:off x="1219122" y="11377"/>
+          <a:ext cx="1066963" cy="259200"/>
         </a:xfrm>
         <a:prstGeom prst="rect">
           <a:avLst/>
@@ -15835,8 +16119,8 @@
         </a:p>
       </dsp:txBody>
       <dsp:txXfrm>
-        <a:off x="1211299" y="5662"/>
-        <a:ext cx="1060117" cy="259200"/>
+        <a:off x="1219122" y="11377"/>
+        <a:ext cx="1066963" cy="259200"/>
       </dsp:txXfrm>
     </dsp:sp>
     <dsp:sp modelId="{9517E57E-8E7D-43D2-9672-C4C4B57B7991}">
@@ -15846,8 +16130,8 @@
       </dsp:nvSpPr>
       <dsp:spPr>
         <a:xfrm>
-          <a:off x="1211299" y="264862"/>
-          <a:ext cx="1060117" cy="790560"/>
+          <a:off x="1219122" y="270577"/>
+          <a:ext cx="1066963" cy="790560"/>
         </a:xfrm>
         <a:prstGeom prst="rect">
           <a:avLst/>
@@ -15950,8 +16234,8 @@
         </a:p>
       </dsp:txBody>
       <dsp:txXfrm>
-        <a:off x="1211299" y="264862"/>
-        <a:ext cx="1060117" cy="790560"/>
+        <a:off x="1219122" y="270577"/>
+        <a:ext cx="1066963" cy="790560"/>
       </dsp:txXfrm>
     </dsp:sp>
     <dsp:sp modelId="{0E6A99EA-6D31-4588-B29D-A39476F0E865}">
@@ -15961,8 +16245,8 @@
       </dsp:nvSpPr>
       <dsp:spPr>
         <a:xfrm>
-          <a:off x="2419833" y="5662"/>
-          <a:ext cx="1060117" cy="259200"/>
+          <a:off x="2435460" y="11377"/>
+          <a:ext cx="1066963" cy="259200"/>
         </a:xfrm>
         <a:prstGeom prst="rect">
           <a:avLst/>
@@ -16029,8 +16313,8 @@
         </a:p>
       </dsp:txBody>
       <dsp:txXfrm>
-        <a:off x="2419833" y="5662"/>
-        <a:ext cx="1060117" cy="259200"/>
+        <a:off x="2435460" y="11377"/>
+        <a:ext cx="1066963" cy="259200"/>
       </dsp:txXfrm>
     </dsp:sp>
     <dsp:sp modelId="{E9C20C7B-58EB-4F42-8028-9D8F44D460B9}">
@@ -16040,8 +16324,8 @@
       </dsp:nvSpPr>
       <dsp:spPr>
         <a:xfrm>
-          <a:off x="2419833" y="264862"/>
-          <a:ext cx="1060117" cy="790560"/>
+          <a:off x="2435460" y="270577"/>
+          <a:ext cx="1066963" cy="790560"/>
         </a:xfrm>
         <a:prstGeom prst="rect">
           <a:avLst/>
@@ -16162,8 +16446,8 @@
         </a:p>
       </dsp:txBody>
       <dsp:txXfrm>
-        <a:off x="2419833" y="264862"/>
-        <a:ext cx="1060117" cy="790560"/>
+        <a:off x="2435460" y="270577"/>
+        <a:ext cx="1066963" cy="790560"/>
       </dsp:txXfrm>
     </dsp:sp>
     <dsp:sp modelId="{84A55D7A-3D0A-47FA-9543-5DEB4167D515}">
@@ -16173,8 +16457,8 @@
       </dsp:nvSpPr>
       <dsp:spPr>
         <a:xfrm>
-          <a:off x="3628367" y="5662"/>
-          <a:ext cx="1060117" cy="259200"/>
+          <a:off x="3651799" y="11377"/>
+          <a:ext cx="1066963" cy="259200"/>
         </a:xfrm>
         <a:prstGeom prst="rect">
           <a:avLst/>
@@ -16241,8 +16525,8 @@
         </a:p>
       </dsp:txBody>
       <dsp:txXfrm>
-        <a:off x="3628367" y="5662"/>
-        <a:ext cx="1060117" cy="259200"/>
+        <a:off x="3651799" y="11377"/>
+        <a:ext cx="1066963" cy="259200"/>
       </dsp:txXfrm>
     </dsp:sp>
     <dsp:sp modelId="{6FA589AA-0820-4B45-9095-3D6C473500E7}">
@@ -16252,8 +16536,8 @@
       </dsp:nvSpPr>
       <dsp:spPr>
         <a:xfrm>
-          <a:off x="3628367" y="264862"/>
-          <a:ext cx="1060117" cy="790560"/>
+          <a:off x="3651799" y="270577"/>
+          <a:ext cx="1066963" cy="790560"/>
         </a:xfrm>
         <a:prstGeom prst="rect">
           <a:avLst/>
@@ -16356,8 +16640,8 @@
         </a:p>
       </dsp:txBody>
       <dsp:txXfrm>
-        <a:off x="3628367" y="264862"/>
-        <a:ext cx="1060117" cy="790560"/>
+        <a:off x="3651799" y="270577"/>
+        <a:ext cx="1066963" cy="790560"/>
       </dsp:txXfrm>
     </dsp:sp>
     <dsp:sp modelId="{A51E5FAE-360F-41EA-9917-0575DD4BEF0D}">
@@ -16367,8 +16651,8 @@
       </dsp:nvSpPr>
       <dsp:spPr>
         <a:xfrm>
-          <a:off x="4836901" y="5662"/>
-          <a:ext cx="1060117" cy="259200"/>
+          <a:off x="4868137" y="11377"/>
+          <a:ext cx="1066963" cy="259200"/>
         </a:xfrm>
         <a:prstGeom prst="rect">
           <a:avLst/>
@@ -16435,8 +16719,8 @@
         </a:p>
       </dsp:txBody>
       <dsp:txXfrm>
-        <a:off x="4836901" y="5662"/>
-        <a:ext cx="1060117" cy="259200"/>
+        <a:off x="4868137" y="11377"/>
+        <a:ext cx="1066963" cy="259200"/>
       </dsp:txXfrm>
     </dsp:sp>
     <dsp:sp modelId="{A859FA21-AE85-4970-B003-AA4DA240DC26}">
@@ -16446,8 +16730,8 @@
       </dsp:nvSpPr>
       <dsp:spPr>
         <a:xfrm>
-          <a:off x="4836901" y="264862"/>
-          <a:ext cx="1060117" cy="790560"/>
+          <a:off x="4868137" y="270577"/>
+          <a:ext cx="1066963" cy="790560"/>
         </a:xfrm>
         <a:prstGeom prst="rect">
           <a:avLst/>
@@ -16550,8 +16834,8 @@
         </a:p>
       </dsp:txBody>
       <dsp:txXfrm>
-        <a:off x="4836901" y="264862"/>
-        <a:ext cx="1060117" cy="790560"/>
+        <a:off x="4868137" y="270577"/>
+        <a:ext cx="1066963" cy="790560"/>
       </dsp:txXfrm>
     </dsp:sp>
   </dsp:spTree>
@@ -19235,6 +19519,7 @@
     <w:rsid w:val="004A698D"/>
     <w:rsid w:val="0058489C"/>
     <w:rsid w:val="00592F95"/>
+    <w:rsid w:val="005F6AF8"/>
     <w:rsid w:val="0062357C"/>
     <w:rsid w:val="00667EAB"/>
     <w:rsid w:val="0068524F"/>

</xml_diff>